<commit_message>
preview : xuất cứu trợ viện trợ
</commit_message>
<xml_diff>
--- a/src/main/resources/reports/xuatcuutrovientro/Bảng kê cân hàng.docx
+++ b/src/main/resources/reports/xuatcuutrovientro/Bảng kê cân hàng.docx
@@ -926,6 +926,8 @@
         </w:rPr>
         <w:fldChar w:fldCharType="end"/>
       </w:r>
+      <w:bookmarkStart w:id="0" w:name="_GoBack"/>
+      <w:bookmarkEnd w:id="0"/>
     </w:p>
     <w:p>
       <w:pPr>
@@ -1152,19 +1154,19 @@
     <w:tbl>
       <w:tblPr>
         <w:tblStyle w:val="TableGrid"/>
-        <w:tblW w:w="0" w:type="auto"/>
+        <w:tblW w:w="9568" w:type="dxa"/>
         <w:tblLook w:val="04A0" w:firstRow="1" w:lastRow="0" w:firstColumn="1" w:lastColumn="0" w:noHBand="0" w:noVBand="1"/>
       </w:tblPr>
       <w:tblGrid>
-        <w:gridCol w:w="714"/>
-        <w:gridCol w:w="3138"/>
+        <w:gridCol w:w="864"/>
+        <w:gridCol w:w="2890"/>
         <w:gridCol w:w="2977"/>
         <w:gridCol w:w="2837"/>
       </w:tblGrid>
       <w:tr>
         <w:tc>
           <w:tcPr>
-            <w:tcW w:w="715" w:type="dxa"/>
+            <w:tcW w:w="864" w:type="dxa"/>
           </w:tcPr>
           <w:p>
             <w:pPr>
@@ -1186,7 +1188,7 @@
         </w:tc>
         <w:tc>
           <w:tcPr>
-            <w:tcW w:w="4270" w:type="dxa"/>
+            <w:tcW w:w="2890" w:type="dxa"/>
           </w:tcPr>
           <w:p>
             <w:pPr>
@@ -1225,7 +1227,7 @@
         </w:tc>
         <w:tc>
           <w:tcPr>
-            <w:tcW w:w="2210" w:type="dxa"/>
+            <w:tcW w:w="2977" w:type="dxa"/>
           </w:tcPr>
           <w:p>
             <w:pPr>
@@ -1264,7 +1266,7 @@
         </w:tc>
         <w:tc>
           <w:tcPr>
-            <w:tcW w:w="2471" w:type="dxa"/>
+            <w:tcW w:w="2837" w:type="dxa"/>
           </w:tcPr>
           <w:p>
             <w:pPr>
@@ -1304,11 +1306,11 @@
       </w:tr>
       <w:tr>
         <w:trPr>
-          <w:trHeight w:val="512"/>
+          <w:trHeight w:val="432"/>
         </w:trPr>
         <w:tc>
           <w:tcPr>
-            <w:tcW w:w="715" w:type="dxa"/>
+            <w:tcW w:w="864" w:type="dxa"/>
             <w:vAlign w:val="center"/>
           </w:tcPr>
           <w:p>
@@ -1316,10 +1318,9 @@
               <w:pStyle w:val="ListParagraph"/>
               <w:numPr>
                 <w:ilvl w:val="0"/>
-                <w:numId w:val="40"/>
+                <w:numId w:val="43"/>
               </w:numPr>
               <w:spacing w:before="60"/>
-              <w:ind w:left="360"/>
               <w:rPr>
                 <w:color w:val="000000"/>
                 <w:lang w:val="nl-NL"/>
@@ -1329,7 +1330,7 @@
         </w:tc>
         <w:tc>
           <w:tcPr>
-            <w:tcW w:w="4270" w:type="dxa"/>
+            <w:tcW w:w="2890" w:type="dxa"/>
             <w:vAlign w:val="center"/>
           </w:tcPr>
           <w:p>
@@ -1459,10 +1460,18 @@
               <w:fldChar w:fldCharType="end"/>
             </w:r>
           </w:p>
+          <w:p>
+            <w:pPr>
+              <w:rPr>
+                <w:color w:val="000000"/>
+                <w:lang w:val="nl-NL"/>
+              </w:rPr>
+            </w:pPr>
+          </w:p>
         </w:tc>
         <w:tc>
           <w:tcPr>
-            <w:tcW w:w="2210" w:type="dxa"/>
+            <w:tcW w:w="2977" w:type="dxa"/>
             <w:vAlign w:val="center"/>
           </w:tcPr>
           <w:p>
@@ -1518,7 +1527,7 @@
         </w:tc>
         <w:tc>
           <w:tcPr>
-            <w:tcW w:w="2471" w:type="dxa"/>
+            <w:tcW w:w="2837" w:type="dxa"/>
             <w:vAlign w:val="center"/>
           </w:tcPr>
           <w:p>
@@ -1552,16 +1561,7 @@
                 <w:noProof/>
                 <w:color w:val="000000"/>
               </w:rPr>
-              <w:t>«$!d.trongLuong</w:t>
-            </w:r>
-            <w:bookmarkStart w:id="0" w:name="_GoBack"/>
-            <w:bookmarkEnd w:id="0"/>
-            <w:r>
-              <w:rPr>
-                <w:noProof/>
-                <w:color w:val="000000"/>
-              </w:rPr>
-              <w:t>CaBi»</w:t>
+              <w:t>«$!d.trongLuongCaBi»</w:t>
             </w:r>
             <w:r>
               <w:rPr>
@@ -1861,6 +1861,7 @@
           <w:color w:val="000000"/>
           <w:lang w:val="nl-NL"/>
         </w:rPr>
+        <w:lastRenderedPageBreak/>
         <w:t xml:space="preserve">Ngày </w:t>
       </w:r>
       <w:r>
@@ -1992,7 +1993,6 @@
           <w:szCs w:val="26"/>
           <w:lang w:val="nl-NL"/>
         </w:rPr>
-        <w:lastRenderedPageBreak/>
         <w:tab/>
       </w:r>
     </w:p>
@@ -2623,6 +2623,184 @@
     </w:lvl>
   </w:abstractNum>
   <w:abstractNum w:abstractNumId="2" w15:restartNumberingAfterBreak="0">
+    <w:nsid w:val="1D853C60"/>
+    <w:multiLevelType w:val="hybridMultilevel"/>
+    <w:tmpl w:val="FD2C4812"/>
+    <w:lvl w:ilvl="0" w:tplc="D656573C">
+      <w:start w:val="1"/>
+      <w:numFmt w:val="decimal"/>
+      <w:lvlText w:val="%1."/>
+      <w:lvlJc w:val="left"/>
+      <w:pPr>
+        <w:ind w:left="720" w:hanging="360"/>
+      </w:pPr>
+      <w:rPr>
+        <w:rFonts w:hint="default"/>
+      </w:rPr>
+    </w:lvl>
+    <w:lvl w:ilvl="1" w:tplc="04090019" w:tentative="1">
+      <w:start w:val="1"/>
+      <w:numFmt w:val="lowerLetter"/>
+      <w:lvlText w:val="%2."/>
+      <w:lvlJc w:val="left"/>
+      <w:pPr>
+        <w:ind w:left="1440" w:hanging="360"/>
+      </w:pPr>
+    </w:lvl>
+    <w:lvl w:ilvl="2" w:tplc="0409001B" w:tentative="1">
+      <w:start w:val="1"/>
+      <w:numFmt w:val="lowerRoman"/>
+      <w:lvlText w:val="%3."/>
+      <w:lvlJc w:val="right"/>
+      <w:pPr>
+        <w:ind w:left="2160" w:hanging="180"/>
+      </w:pPr>
+    </w:lvl>
+    <w:lvl w:ilvl="3" w:tplc="0409000F" w:tentative="1">
+      <w:start w:val="1"/>
+      <w:numFmt w:val="decimal"/>
+      <w:lvlText w:val="%4."/>
+      <w:lvlJc w:val="left"/>
+      <w:pPr>
+        <w:ind w:left="2880" w:hanging="360"/>
+      </w:pPr>
+    </w:lvl>
+    <w:lvl w:ilvl="4" w:tplc="04090019" w:tentative="1">
+      <w:start w:val="1"/>
+      <w:numFmt w:val="lowerLetter"/>
+      <w:lvlText w:val="%5."/>
+      <w:lvlJc w:val="left"/>
+      <w:pPr>
+        <w:ind w:left="3600" w:hanging="360"/>
+      </w:pPr>
+    </w:lvl>
+    <w:lvl w:ilvl="5" w:tplc="0409001B" w:tentative="1">
+      <w:start w:val="1"/>
+      <w:numFmt w:val="lowerRoman"/>
+      <w:lvlText w:val="%6."/>
+      <w:lvlJc w:val="right"/>
+      <w:pPr>
+        <w:ind w:left="4320" w:hanging="180"/>
+      </w:pPr>
+    </w:lvl>
+    <w:lvl w:ilvl="6" w:tplc="0409000F" w:tentative="1">
+      <w:start w:val="1"/>
+      <w:numFmt w:val="decimal"/>
+      <w:lvlText w:val="%7."/>
+      <w:lvlJc w:val="left"/>
+      <w:pPr>
+        <w:ind w:left="5040" w:hanging="360"/>
+      </w:pPr>
+    </w:lvl>
+    <w:lvl w:ilvl="7" w:tplc="04090019" w:tentative="1">
+      <w:start w:val="1"/>
+      <w:numFmt w:val="lowerLetter"/>
+      <w:lvlText w:val="%8."/>
+      <w:lvlJc w:val="left"/>
+      <w:pPr>
+        <w:ind w:left="5760" w:hanging="360"/>
+      </w:pPr>
+    </w:lvl>
+    <w:lvl w:ilvl="8" w:tplc="0409001B" w:tentative="1">
+      <w:start w:val="1"/>
+      <w:numFmt w:val="lowerRoman"/>
+      <w:lvlText w:val="%9."/>
+      <w:lvlJc w:val="right"/>
+      <w:pPr>
+        <w:ind w:left="6480" w:hanging="180"/>
+      </w:pPr>
+    </w:lvl>
+  </w:abstractNum>
+  <w:abstractNum w:abstractNumId="3" w15:restartNumberingAfterBreak="0">
+    <w:nsid w:val="2BF354F7"/>
+    <w:multiLevelType w:val="hybridMultilevel"/>
+    <w:tmpl w:val="B094BA08"/>
+    <w:lvl w:ilvl="0" w:tplc="029200C4">
+      <w:start w:val="1"/>
+      <w:numFmt w:val="decimal"/>
+      <w:lvlText w:val="%1."/>
+      <w:lvlJc w:val="left"/>
+      <w:pPr>
+        <w:ind w:left="720" w:hanging="360"/>
+      </w:pPr>
+      <w:rPr>
+        <w:rFonts w:hint="default"/>
+      </w:rPr>
+    </w:lvl>
+    <w:lvl w:ilvl="1" w:tplc="04090019" w:tentative="1">
+      <w:start w:val="1"/>
+      <w:numFmt w:val="lowerLetter"/>
+      <w:lvlText w:val="%2."/>
+      <w:lvlJc w:val="left"/>
+      <w:pPr>
+        <w:ind w:left="1440" w:hanging="360"/>
+      </w:pPr>
+    </w:lvl>
+    <w:lvl w:ilvl="2" w:tplc="0409001B" w:tentative="1">
+      <w:start w:val="1"/>
+      <w:numFmt w:val="lowerRoman"/>
+      <w:lvlText w:val="%3."/>
+      <w:lvlJc w:val="right"/>
+      <w:pPr>
+        <w:ind w:left="2160" w:hanging="180"/>
+      </w:pPr>
+    </w:lvl>
+    <w:lvl w:ilvl="3" w:tplc="0409000F" w:tentative="1">
+      <w:start w:val="1"/>
+      <w:numFmt w:val="decimal"/>
+      <w:lvlText w:val="%4."/>
+      <w:lvlJc w:val="left"/>
+      <w:pPr>
+        <w:ind w:left="2880" w:hanging="360"/>
+      </w:pPr>
+    </w:lvl>
+    <w:lvl w:ilvl="4" w:tplc="04090019" w:tentative="1">
+      <w:start w:val="1"/>
+      <w:numFmt w:val="lowerLetter"/>
+      <w:lvlText w:val="%5."/>
+      <w:lvlJc w:val="left"/>
+      <w:pPr>
+        <w:ind w:left="3600" w:hanging="360"/>
+      </w:pPr>
+    </w:lvl>
+    <w:lvl w:ilvl="5" w:tplc="0409001B" w:tentative="1">
+      <w:start w:val="1"/>
+      <w:numFmt w:val="lowerRoman"/>
+      <w:lvlText w:val="%6."/>
+      <w:lvlJc w:val="right"/>
+      <w:pPr>
+        <w:ind w:left="4320" w:hanging="180"/>
+      </w:pPr>
+    </w:lvl>
+    <w:lvl w:ilvl="6" w:tplc="0409000F" w:tentative="1">
+      <w:start w:val="1"/>
+      <w:numFmt w:val="decimal"/>
+      <w:lvlText w:val="%7."/>
+      <w:lvlJc w:val="left"/>
+      <w:pPr>
+        <w:ind w:left="5040" w:hanging="360"/>
+      </w:pPr>
+    </w:lvl>
+    <w:lvl w:ilvl="7" w:tplc="04090019" w:tentative="1">
+      <w:start w:val="1"/>
+      <w:numFmt w:val="lowerLetter"/>
+      <w:lvlText w:val="%8."/>
+      <w:lvlJc w:val="left"/>
+      <w:pPr>
+        <w:ind w:left="5760" w:hanging="360"/>
+      </w:pPr>
+    </w:lvl>
+    <w:lvl w:ilvl="8" w:tplc="0409001B" w:tentative="1">
+      <w:start w:val="1"/>
+      <w:numFmt w:val="lowerRoman"/>
+      <w:lvlText w:val="%9."/>
+      <w:lvlJc w:val="right"/>
+      <w:pPr>
+        <w:ind w:left="6480" w:hanging="180"/>
+      </w:pPr>
+    </w:lvl>
+  </w:abstractNum>
+  <w:abstractNum w:abstractNumId="4" w15:restartNumberingAfterBreak="0">
     <w:nsid w:val="30183891"/>
     <w:multiLevelType w:val="hybridMultilevel"/>
     <w:tmpl w:val="1A78AE8E"/>
@@ -2739,7 +2917,96 @@
       </w:pPr>
     </w:lvl>
   </w:abstractNum>
-  <w:abstractNum w:abstractNumId="3" w15:restartNumberingAfterBreak="0">
+  <w:abstractNum w:abstractNumId="5" w15:restartNumberingAfterBreak="0">
+    <w:nsid w:val="327029EA"/>
+    <w:multiLevelType w:val="hybridMultilevel"/>
+    <w:tmpl w:val="03264384"/>
+    <w:lvl w:ilvl="0" w:tplc="D656573C">
+      <w:start w:val="1"/>
+      <w:numFmt w:val="decimal"/>
+      <w:lvlText w:val="%1."/>
+      <w:lvlJc w:val="left"/>
+      <w:pPr>
+        <w:ind w:left="1080" w:hanging="360"/>
+      </w:pPr>
+      <w:rPr>
+        <w:rFonts w:hint="default"/>
+      </w:rPr>
+    </w:lvl>
+    <w:lvl w:ilvl="1" w:tplc="04090019" w:tentative="1">
+      <w:start w:val="1"/>
+      <w:numFmt w:val="lowerLetter"/>
+      <w:lvlText w:val="%2."/>
+      <w:lvlJc w:val="left"/>
+      <w:pPr>
+        <w:ind w:left="1800" w:hanging="360"/>
+      </w:pPr>
+    </w:lvl>
+    <w:lvl w:ilvl="2" w:tplc="0409001B" w:tentative="1">
+      <w:start w:val="1"/>
+      <w:numFmt w:val="lowerRoman"/>
+      <w:lvlText w:val="%3."/>
+      <w:lvlJc w:val="right"/>
+      <w:pPr>
+        <w:ind w:left="2520" w:hanging="180"/>
+      </w:pPr>
+    </w:lvl>
+    <w:lvl w:ilvl="3" w:tplc="0409000F" w:tentative="1">
+      <w:start w:val="1"/>
+      <w:numFmt w:val="decimal"/>
+      <w:lvlText w:val="%4."/>
+      <w:lvlJc w:val="left"/>
+      <w:pPr>
+        <w:ind w:left="3240" w:hanging="360"/>
+      </w:pPr>
+    </w:lvl>
+    <w:lvl w:ilvl="4" w:tplc="04090019" w:tentative="1">
+      <w:start w:val="1"/>
+      <w:numFmt w:val="lowerLetter"/>
+      <w:lvlText w:val="%5."/>
+      <w:lvlJc w:val="left"/>
+      <w:pPr>
+        <w:ind w:left="3960" w:hanging="360"/>
+      </w:pPr>
+    </w:lvl>
+    <w:lvl w:ilvl="5" w:tplc="0409001B" w:tentative="1">
+      <w:start w:val="1"/>
+      <w:numFmt w:val="lowerRoman"/>
+      <w:lvlText w:val="%6."/>
+      <w:lvlJc w:val="right"/>
+      <w:pPr>
+        <w:ind w:left="4680" w:hanging="180"/>
+      </w:pPr>
+    </w:lvl>
+    <w:lvl w:ilvl="6" w:tplc="0409000F" w:tentative="1">
+      <w:start w:val="1"/>
+      <w:numFmt w:val="decimal"/>
+      <w:lvlText w:val="%7."/>
+      <w:lvlJc w:val="left"/>
+      <w:pPr>
+        <w:ind w:left="5400" w:hanging="360"/>
+      </w:pPr>
+    </w:lvl>
+    <w:lvl w:ilvl="7" w:tplc="04090019" w:tentative="1">
+      <w:start w:val="1"/>
+      <w:numFmt w:val="lowerLetter"/>
+      <w:lvlText w:val="%8."/>
+      <w:lvlJc w:val="left"/>
+      <w:pPr>
+        <w:ind w:left="6120" w:hanging="360"/>
+      </w:pPr>
+    </w:lvl>
+    <w:lvl w:ilvl="8" w:tplc="0409001B" w:tentative="1">
+      <w:start w:val="1"/>
+      <w:numFmt w:val="lowerRoman"/>
+      <w:lvlText w:val="%9."/>
+      <w:lvlJc w:val="right"/>
+      <w:pPr>
+        <w:ind w:left="6840" w:hanging="180"/>
+      </w:pPr>
+    </w:lvl>
+  </w:abstractNum>
+  <w:abstractNum w:abstractNumId="6" w15:restartNumberingAfterBreak="0">
     <w:nsid w:val="51781E64"/>
     <w:multiLevelType w:val="multilevel"/>
     <w:tmpl w:val="4B767CC2"/>
@@ -2853,7 +3120,7 @@
       </w:pPr>
     </w:lvl>
   </w:abstractNum>
-  <w:abstractNum w:abstractNumId="4" w15:restartNumberingAfterBreak="0">
+  <w:abstractNum w:abstractNumId="7" w15:restartNumberingAfterBreak="0">
     <w:nsid w:val="5676463A"/>
     <w:multiLevelType w:val="multilevel"/>
     <w:tmpl w:val="A43E4A28"/>
@@ -2990,7 +3257,7 @@
       </w:rPr>
     </w:lvl>
   </w:abstractNum>
-  <w:abstractNum w:abstractNumId="5" w15:restartNumberingAfterBreak="0">
+  <w:abstractNum w:abstractNumId="8" w15:restartNumberingAfterBreak="0">
     <w:nsid w:val="6E895D43"/>
     <w:multiLevelType w:val="hybridMultilevel"/>
     <w:tmpl w:val="22F459EC"/>
@@ -3076,7 +3343,7 @@
       </w:pPr>
     </w:lvl>
   </w:abstractNum>
-  <w:abstractNum w:abstractNumId="6" w15:restartNumberingAfterBreak="0">
+  <w:abstractNum w:abstractNumId="9" w15:restartNumberingAfterBreak="0">
     <w:nsid w:val="7D656F5B"/>
     <w:multiLevelType w:val="hybridMultilevel"/>
     <w:tmpl w:val="7C2C0EDC"/>
@@ -3170,55 +3437,55 @@
     <w:abstractNumId w:val="1"/>
   </w:num>
   <w:num w:numId="2">
-    <w:abstractNumId w:val="2"/>
+    <w:abstractNumId w:val="4"/>
   </w:num>
   <w:num w:numId="3">
-    <w:abstractNumId w:val="4"/>
+    <w:abstractNumId w:val="7"/>
   </w:num>
   <w:num w:numId="4">
-    <w:abstractNumId w:val="4"/>
+    <w:abstractNumId w:val="7"/>
   </w:num>
   <w:num w:numId="5">
-    <w:abstractNumId w:val="4"/>
+    <w:abstractNumId w:val="7"/>
   </w:num>
   <w:num w:numId="6">
-    <w:abstractNumId w:val="4"/>
+    <w:abstractNumId w:val="7"/>
   </w:num>
   <w:num w:numId="7">
     <w:abstractNumId w:val="1"/>
   </w:num>
   <w:num w:numId="8">
-    <w:abstractNumId w:val="2"/>
+    <w:abstractNumId w:val="4"/>
   </w:num>
   <w:num w:numId="9">
-    <w:abstractNumId w:val="4"/>
+    <w:abstractNumId w:val="7"/>
   </w:num>
   <w:num w:numId="10">
-    <w:abstractNumId w:val="4"/>
+    <w:abstractNumId w:val="7"/>
   </w:num>
   <w:num w:numId="11">
-    <w:abstractNumId w:val="4"/>
+    <w:abstractNumId w:val="7"/>
   </w:num>
   <w:num w:numId="12">
-    <w:abstractNumId w:val="4"/>
+    <w:abstractNumId w:val="7"/>
   </w:num>
   <w:num w:numId="13">
-    <w:abstractNumId w:val="4"/>
+    <w:abstractNumId w:val="7"/>
   </w:num>
   <w:num w:numId="14">
-    <w:abstractNumId w:val="4"/>
+    <w:abstractNumId w:val="7"/>
   </w:num>
   <w:num w:numId="15">
-    <w:abstractNumId w:val="4"/>
+    <w:abstractNumId w:val="7"/>
   </w:num>
   <w:num w:numId="16">
-    <w:abstractNumId w:val="4"/>
+    <w:abstractNumId w:val="7"/>
   </w:num>
   <w:num w:numId="17">
-    <w:abstractNumId w:val="4"/>
+    <w:abstractNumId w:val="7"/>
   </w:num>
   <w:num w:numId="18">
-    <w:abstractNumId w:val="4"/>
+    <w:abstractNumId w:val="7"/>
   </w:num>
   <w:num w:numId="19">
     <w:abstractNumId w:val="1"/>
@@ -3227,7 +3494,7 @@
     <w:abstractNumId w:val="1"/>
   </w:num>
   <w:num w:numId="21">
-    <w:abstractNumId w:val="2"/>
+    <w:abstractNumId w:val="4"/>
   </w:num>
   <w:num w:numId="22">
     <w:abstractNumId w:val="1"/>
@@ -3236,55 +3503,64 @@
     <w:abstractNumId w:val="1"/>
   </w:num>
   <w:num w:numId="24">
-    <w:abstractNumId w:val="4"/>
+    <w:abstractNumId w:val="7"/>
   </w:num>
   <w:num w:numId="25">
+    <w:abstractNumId w:val="9"/>
+  </w:num>
+  <w:num w:numId="26">
+    <w:abstractNumId w:val="7"/>
+  </w:num>
+  <w:num w:numId="27">
+    <w:abstractNumId w:val="7"/>
+  </w:num>
+  <w:num w:numId="28">
+    <w:abstractNumId w:val="7"/>
+  </w:num>
+  <w:num w:numId="29">
+    <w:abstractNumId w:val="7"/>
+  </w:num>
+  <w:num w:numId="30">
+    <w:abstractNumId w:val="9"/>
+  </w:num>
+  <w:num w:numId="31">
+    <w:abstractNumId w:val="7"/>
+  </w:num>
+  <w:num w:numId="32">
+    <w:abstractNumId w:val="7"/>
+  </w:num>
+  <w:num w:numId="33">
+    <w:abstractNumId w:val="7"/>
+  </w:num>
+  <w:num w:numId="34">
+    <w:abstractNumId w:val="7"/>
+  </w:num>
+  <w:num w:numId="35">
+    <w:abstractNumId w:val="7"/>
+  </w:num>
+  <w:num w:numId="36">
+    <w:abstractNumId w:val="7"/>
+  </w:num>
+  <w:num w:numId="37">
+    <w:abstractNumId w:val="7"/>
+  </w:num>
+  <w:num w:numId="38">
     <w:abstractNumId w:val="6"/>
   </w:num>
-  <w:num w:numId="26">
-    <w:abstractNumId w:val="4"/>
-  </w:num>
-  <w:num w:numId="27">
-    <w:abstractNumId w:val="4"/>
-  </w:num>
-  <w:num w:numId="28">
-    <w:abstractNumId w:val="4"/>
-  </w:num>
-  <w:num w:numId="29">
-    <w:abstractNumId w:val="4"/>
-  </w:num>
-  <w:num w:numId="30">
-    <w:abstractNumId w:val="6"/>
-  </w:num>
-  <w:num w:numId="31">
-    <w:abstractNumId w:val="4"/>
-  </w:num>
-  <w:num w:numId="32">
-    <w:abstractNumId w:val="4"/>
-  </w:num>
-  <w:num w:numId="33">
-    <w:abstractNumId w:val="4"/>
-  </w:num>
-  <w:num w:numId="34">
-    <w:abstractNumId w:val="4"/>
-  </w:num>
-  <w:num w:numId="35">
-    <w:abstractNumId w:val="4"/>
-  </w:num>
-  <w:num w:numId="36">
-    <w:abstractNumId w:val="4"/>
-  </w:num>
-  <w:num w:numId="37">
-    <w:abstractNumId w:val="4"/>
-  </w:num>
-  <w:num w:numId="38">
-    <w:abstractNumId w:val="3"/>
-  </w:num>
   <w:num w:numId="39">
-    <w:abstractNumId w:val="5"/>
+    <w:abstractNumId w:val="8"/>
   </w:num>
   <w:num w:numId="40">
     <w:abstractNumId w:val="0"/>
+  </w:num>
+  <w:num w:numId="41">
+    <w:abstractNumId w:val="5"/>
+  </w:num>
+  <w:num w:numId="42">
+    <w:abstractNumId w:val="2"/>
+  </w:num>
+  <w:num w:numId="43">
+    <w:abstractNumId w:val="3"/>
   </w:num>
 </w:numbering>
 </file>
@@ -4510,4 +4786,16 @@
   <a:objectDefaults/>
   <a:extraClrSchemeLst/>
 </a:theme>
+</file>
+
+<file path=customXml/item1.xml><?xml version="1.0" encoding="utf-8"?>
+<b:Sources xmlns:b="http://schemas.openxmlformats.org/officeDocument/2006/bibliography" xmlns="http://schemas.openxmlformats.org/officeDocument/2006/bibliography" SelectedStyle="\APASixthEditionOfficeOnline.xsl" StyleName="APA" Version="6"/>
+</file>
+
+<file path=customXml/itemProps1.xml><?xml version="1.0" encoding="utf-8"?>
+<ds:datastoreItem xmlns:ds="http://schemas.openxmlformats.org/officeDocument/2006/customXml" ds:itemID="{46AEF457-274A-45F7-AF05-F5EC1DEDA39B}">
+  <ds:schemaRefs>
+    <ds:schemaRef ds:uri="http://schemas.openxmlformats.org/officeDocument/2006/bibliography"/>
+  </ds:schemaRefs>
+</ds:datastoreItem>
 </file>
</xml_diff>

<commit_message>
fig bug: xuất khác>vt,tb trong thời gian bh
</commit_message>
<xml_diff>
--- a/src/main/resources/reports/xuatcuutrovientro/Bảng kê cân hàng.docx
+++ b/src/main/resources/reports/xuatcuutrovientro/Bảng kê cân hàng.docx
@@ -926,8 +926,6 @@
         </w:rPr>
         <w:fldChar w:fldCharType="end"/>
       </w:r>
-      <w:bookmarkStart w:id="0" w:name="_GoBack"/>
-      <w:bookmarkEnd w:id="0"/>
     </w:p>
     <w:p>
       <w:pPr>
@@ -1164,6 +1162,9 @@
         <w:gridCol w:w="2837"/>
       </w:tblGrid>
       <w:tr>
+        <w:trPr>
+          <w:trHeight w:val="395"/>
+        </w:trPr>
         <w:tc>
           <w:tcPr>
             <w:tcW w:w="864" w:type="dxa"/>
@@ -1306,7 +1307,7 @@
       </w:tr>
       <w:tr>
         <w:trPr>
-          <w:trHeight w:val="432"/>
+          <w:trHeight w:val="20"/>
         </w:trPr>
         <w:tc>
           <w:tcPr>
@@ -1326,6 +1327,7 @@
                 <w:lang w:val="nl-NL"/>
               </w:rPr>
             </w:pPr>
+            <w:bookmarkStart w:id="0" w:name="_GoBack" w:colFirst="0" w:colLast="3"/>
           </w:p>
         </w:tc>
         <w:tc>
@@ -1582,6 +1584,7 @@
           </w:p>
         </w:tc>
       </w:tr>
+      <w:bookmarkEnd w:id="0"/>
     </w:tbl>
     <w:p>
       <w:pPr>
@@ -4793,7 +4796,7 @@
 </file>
 
 <file path=customXml/itemProps1.xml><?xml version="1.0" encoding="utf-8"?>
-<ds:datastoreItem xmlns:ds="http://schemas.openxmlformats.org/officeDocument/2006/customXml" ds:itemID="{46AEF457-274A-45F7-AF05-F5EC1DEDA39B}">
+<ds:datastoreItem xmlns:ds="http://schemas.openxmlformats.org/officeDocument/2006/customXml" ds:itemID="{4D022044-E2EF-4183-9D28-0D6B056DB0F5}">
   <ds:schemaRefs>
     <ds:schemaRef ds:uri="http://schemas.openxmlformats.org/officeDocument/2006/bibliography"/>
   </ds:schemaRefs>

</xml_diff>